<commit_message>
Datei geändert und commited
</commit_message>
<xml_diff>
--- a/SoArbeitetManMitGithub.docx
+++ b/SoArbeitetManMitGithub.docx
@@ -8,33 +8,45 @@
       </w:r>
       <w:proofErr w:type="spellStart"/>
       <w:r>
-        <w:t>Gi</w:t>
+        <w:t>Github</w:t>
+      </w:r>
+      <w:proofErr w:type="spellEnd"/>
+      <w:r>
+        <w:t xml:space="preserve"> Projekt um zu lernen wie </w:t>
+      </w:r>
+      <w:proofErr w:type="spellStart"/>
+      <w:r>
+        <w:t>Github</w:t>
+      </w:r>
+      <w:proofErr w:type="spellEnd"/>
+      <w:r>
+        <w:t xml:space="preserve"> </w:t>
+      </w:r>
+      <w:proofErr w:type="spellStart"/>
+      <w:r>
+        <w:t>funktuioniert</w:t>
+      </w:r>
+      <w:proofErr w:type="spellEnd"/>
+      <w:r>
+        <w:t>.</w:t>
+      </w:r>
+    </w:p>
+    <w:p>
+      <w:r>
+        <w:t>Ich habe gerade dieses Projekt geklont und ändere es jetzt.</w:t>
+      </w:r>
+    </w:p>
+    <w:p>
+      <w:r>
+        <w:t xml:space="preserve">Ich werde es jetzt </w:t>
+      </w:r>
+      <w:proofErr w:type="spellStart"/>
+      <w:r>
+        <w:t>commiten</w:t>
       </w:r>
       <w:bookmarkStart w:id="0" w:name="_GoBack"/>
       <w:bookmarkEnd w:id="0"/>
-      <w:r>
-        <w:t>thub</w:t>
-      </w:r>
       <w:proofErr w:type="spellEnd"/>
-      <w:r>
-        <w:t xml:space="preserve"> Projekt um zu lernen wie </w:t>
-      </w:r>
-      <w:proofErr w:type="spellStart"/>
-      <w:r>
-        <w:t>Github</w:t>
-      </w:r>
-      <w:proofErr w:type="spellEnd"/>
-      <w:r>
-        <w:t xml:space="preserve"> </w:t>
-      </w:r>
-      <w:proofErr w:type="spellStart"/>
-      <w:r>
-        <w:t>funktuioniert</w:t>
-      </w:r>
-      <w:proofErr w:type="spellEnd"/>
-      <w:r>
-        <w:t>.</w:t>
-      </w:r>
     </w:p>
     <w:p/>
     <w:sectPr>

</xml_diff>